<commit_message>
Modifications to settings help; issue #212: add new MoveDistance_ft field to fiadb_fvs_variant in biosum_ref.accdb
</commit_message>
<xml_diff>
--- a/Help/MAIN_Help.docx
+++ b/Help/MAIN_Help.docx
@@ -95,22 +95,46 @@
       </w:pPr>
     </w:p>
     <w:p>
+      <w:r>
+        <w:rPr>
+          <w:b/>
+          <w:u w:val="single"/>
+        </w:rPr>
+        <w:t>Suppress Table Record Counts</w:t>
+      </w:r>
+    </w:p>
+    <w:p>
+      <w:r>
+        <w:t xml:space="preserve">Table record counts may be used with some </w:t>
+      </w:r>
+      <w:proofErr w:type="spellStart"/>
+      <w:r>
+        <w:t>BioSum</w:t>
+      </w:r>
+      <w:proofErr w:type="spellEnd"/>
+      <w:r>
+        <w:t xml:space="preserve"> modules as an audit to a</w:t>
+      </w:r>
+      <w:r>
+        <w:t xml:space="preserve">scertain whether the records processed are the same number as </w:t>
+      </w:r>
+      <w:r>
+        <w:t xml:space="preserve">expected. If this information is not regularly </w:t>
+      </w:r>
+      <w:bookmarkStart w:id="0" w:name="_GoBack"/>
+      <w:bookmarkEnd w:id="0"/>
+      <w:r>
+        <w:t>used, it is recommended to check these boxes to improve performance. Enabling record counts can noticeably slow screen loading, especially with large datasets.</w:t>
+      </w:r>
+    </w:p>
+    <w:p/>
+    <w:p>
       <w:pPr>
         <w:rPr>
           <w:b/>
           <w:u w:val="single"/>
         </w:rPr>
       </w:pPr>
-    </w:p>
-    <w:p>
-      <w:pPr>
-        <w:rPr>
-          <w:b/>
-          <w:u w:val="single"/>
-        </w:rPr>
-      </w:pPr>
-      <w:bookmarkStart w:id="0" w:name="_GoBack"/>
-      <w:bookmarkEnd w:id="0"/>
       <w:r>
         <w:rPr>
           <w:b/>

</xml_diff>